<commit_message>
Created Servlet using Generic Servlet Abstract Class
</commit_message>
<xml_diff>
--- a/Servlet and JSP.docx
+++ b/Servlet and JSP.docx
@@ -149,6 +149,49 @@
                     <a:xfrm>
                       <a:off x="0" y="0"/>
                       <a:ext cx="5943600" cy="2881630"/>
+                    </a:xfrm>
+                    <a:prstGeom prst="rect">
+                      <a:avLst/>
+                    </a:prstGeom>
+                  </pic:spPr>
+                </pic:pic>
+              </a:graphicData>
+            </a:graphic>
+          </wp:inline>
+        </w:drawing>
+      </w:r>
+    </w:p>
+    <w:p/>
+    <w:p>
+      <w:r>
+        <w:rPr>
+          <w:noProof/>
+        </w:rPr>
+        <w:drawing>
+          <wp:inline distT="0" distB="0" distL="0" distR="0" wp14:anchorId="135A68A0" wp14:editId="1845402F">
+            <wp:extent cx="5943600" cy="3261995"/>
+            <wp:effectExtent l="0" t="0" r="0" b="0"/>
+            <wp:docPr id="3" name="Picture 3" descr="Diagram&#10;&#10;Description automatically generated"/>
+            <wp:cNvGraphicFramePr>
+              <a:graphicFrameLocks xmlns:a="http://schemas.openxmlformats.org/drawingml/2006/main" noChangeAspect="1"/>
+            </wp:cNvGraphicFramePr>
+            <a:graphic xmlns:a="http://schemas.openxmlformats.org/drawingml/2006/main">
+              <a:graphicData uri="http://schemas.openxmlformats.org/drawingml/2006/picture">
+                <pic:pic xmlns:pic="http://schemas.openxmlformats.org/drawingml/2006/picture">
+                  <pic:nvPicPr>
+                    <pic:cNvPr id="3" name="Picture 3" descr="Diagram&#10;&#10;Description automatically generated"/>
+                    <pic:cNvPicPr/>
+                  </pic:nvPicPr>
+                  <pic:blipFill>
+                    <a:blip r:embed="rId7"/>
+                    <a:stretch>
+                      <a:fillRect/>
+                    </a:stretch>
+                  </pic:blipFill>
+                  <pic:spPr>
+                    <a:xfrm>
+                      <a:off x="0" y="0"/>
+                      <a:ext cx="5943600" cy="3261995"/>
                     </a:xfrm>
                     <a:prstGeom prst="rect">
                       <a:avLst/>

</xml_diff>

<commit_message>
Create Servlet Using HttpServlet Class
</commit_message>
<xml_diff>
--- a/Servlet and JSP.docx
+++ b/Servlet and JSP.docx
@@ -192,6 +192,49 @@
                     <a:xfrm>
                       <a:off x="0" y="0"/>
                       <a:ext cx="5943600" cy="3261995"/>
+                    </a:xfrm>
+                    <a:prstGeom prst="rect">
+                      <a:avLst/>
+                    </a:prstGeom>
+                  </pic:spPr>
+                </pic:pic>
+              </a:graphicData>
+            </a:graphic>
+          </wp:inline>
+        </w:drawing>
+      </w:r>
+    </w:p>
+    <w:p>
+      <w:r>
+        <w:rPr>
+          <w:noProof/>
+        </w:rPr>
+        <w:lastRenderedPageBreak/>
+        <w:drawing>
+          <wp:inline distT="0" distB="0" distL="0" distR="0" wp14:anchorId="63F9CD90" wp14:editId="18DD18F4">
+            <wp:extent cx="5943600" cy="3118485"/>
+            <wp:effectExtent l="0" t="0" r="0" b="5715"/>
+            <wp:docPr id="5" name="Picture 5" descr="Diagram&#10;&#10;Description automatically generated"/>
+            <wp:cNvGraphicFramePr>
+              <a:graphicFrameLocks xmlns:a="http://schemas.openxmlformats.org/drawingml/2006/main" noChangeAspect="1"/>
+            </wp:cNvGraphicFramePr>
+            <a:graphic xmlns:a="http://schemas.openxmlformats.org/drawingml/2006/main">
+              <a:graphicData uri="http://schemas.openxmlformats.org/drawingml/2006/picture">
+                <pic:pic xmlns:pic="http://schemas.openxmlformats.org/drawingml/2006/picture">
+                  <pic:nvPicPr>
+                    <pic:cNvPr id="5" name="Picture 5" descr="Diagram&#10;&#10;Description automatically generated"/>
+                    <pic:cNvPicPr/>
+                  </pic:nvPicPr>
+                  <pic:blipFill>
+                    <a:blip r:embed="rId8"/>
+                    <a:stretch>
+                      <a:fillRect/>
+                    </a:stretch>
+                  </pic:blipFill>
+                  <pic:spPr>
+                    <a:xfrm>
+                      <a:off x="0" y="0"/>
+                      <a:ext cx="5943600" cy="3118485"/>
                     </a:xfrm>
                     <a:prstGeom prst="rect">
                       <a:avLst/>

</xml_diff>